<commit_message>
Added to design doc
1hr
31/1/18
</commit_message>
<xml_diff>
--- a/Design Doc.docx
+++ b/Design Doc.docx
@@ -56,7 +56,106 @@
           <w:sz w:val="28"/>
           <w:szCs w:val="28"/>
         </w:rPr>
-        <w:t xml:space="preserve">Patrick starts the game at the menu with the information of how to play. There is also the start game button which once the space bar is pressed will enter the player into the game. The player model will start at the centre of the screen and an enemy will be spawned in (created) </w:t>
+        <w:t xml:space="preserve">Patrick starts the game at the menu with the information of how to play. There is also the start game button which once the space bar is pressed will enter the player into the game. </w:t>
+      </w:r>
+      <w:r>
+        <w:rPr>
+          <w:color w:val="000000" w:themeColor="text1"/>
+          <w:sz w:val="28"/>
+          <w:szCs w:val="28"/>
+        </w:rPr>
+        <w:t>`</w:t>
+      </w:r>
+    </w:p>
+    <w:p>
+      <w:pPr>
+        <w:spacing w:line="240" w:lineRule="auto"/>
+        <w:rPr>
+          <w:color w:val="000000" w:themeColor="text1"/>
+          <w:sz w:val="28"/>
+          <w:szCs w:val="28"/>
+        </w:rPr>
+      </w:pPr>
+      <w:r>
+        <w:rPr>
+          <w:noProof/>
+          <w:color w:val="000000" w:themeColor="text1"/>
+          <w:sz w:val="28"/>
+          <w:szCs w:val="28"/>
+          <w:lang w:eastAsia="en-IE"/>
+        </w:rPr>
+        <w:drawing>
+          <wp:anchor distT="0" distB="0" distL="114300" distR="114300" simplePos="0" relativeHeight="251658240" behindDoc="1" locked="0" layoutInCell="1" allowOverlap="1">
+            <wp:simplePos x="0" y="0"/>
+            <wp:positionH relativeFrom="column">
+              <wp:posOffset>0</wp:posOffset>
+            </wp:positionH>
+            <wp:positionV relativeFrom="paragraph">
+              <wp:posOffset>-635</wp:posOffset>
+            </wp:positionV>
+            <wp:extent cx="2724150" cy="2179320"/>
+            <wp:effectExtent l="0" t="0" r="0" b="0"/>
+            <wp:wrapTight wrapText="bothSides">
+              <wp:wrapPolygon edited="0">
+                <wp:start x="0" y="0"/>
+                <wp:lineTo x="0" y="21336"/>
+                <wp:lineTo x="21449" y="21336"/>
+                <wp:lineTo x="21449" y="0"/>
+                <wp:lineTo x="0" y="0"/>
+              </wp:wrapPolygon>
+            </wp:wrapTight>
+            <wp:docPr id="1" name="Picture 1" descr="C:\Users\C00226157\Documents\GitHub\Joint-Project\Student Demo Project\bgPreGame.png"/>
+            <wp:cNvGraphicFramePr>
+              <a:graphicFrameLocks xmlns:a="http://schemas.openxmlformats.org/drawingml/2006/main" noChangeAspect="1"/>
+            </wp:cNvGraphicFramePr>
+            <a:graphic xmlns:a="http://schemas.openxmlformats.org/drawingml/2006/main">
+              <a:graphicData uri="http://schemas.openxmlformats.org/drawingml/2006/picture">
+                <pic:pic xmlns:pic="http://schemas.openxmlformats.org/drawingml/2006/picture">
+                  <pic:nvPicPr>
+                    <pic:cNvPr id="0" name="Picture 1" descr="C:\Users\C00226157\Documents\GitHub\Joint-Project\Student Demo Project\bgPreGame.png"/>
+                    <pic:cNvPicPr>
+                      <a:picLocks noChangeAspect="1" noChangeArrowheads="1"/>
+                    </pic:cNvPicPr>
+                  </pic:nvPicPr>
+                  <pic:blipFill>
+                    <a:blip r:embed="rId4">
+                      <a:extLst>
+                        <a:ext uri="{28A0092B-C50C-407E-A947-70E740481C1C}">
+                          <a14:useLocalDpi xmlns:a14="http://schemas.microsoft.com/office/drawing/2010/main" val="0"/>
+                        </a:ext>
+                      </a:extLst>
+                    </a:blip>
+                    <a:srcRect/>
+                    <a:stretch>
+                      <a:fillRect/>
+                    </a:stretch>
+                  </pic:blipFill>
+                  <pic:spPr bwMode="auto">
+                    <a:xfrm>
+                      <a:off x="0" y="0"/>
+                      <a:ext cx="2724150" cy="2179320"/>
+                    </a:xfrm>
+                    <a:prstGeom prst="rect">
+                      <a:avLst/>
+                    </a:prstGeom>
+                    <a:noFill/>
+                    <a:ln>
+                      <a:noFill/>
+                    </a:ln>
+                  </pic:spPr>
+                </pic:pic>
+              </a:graphicData>
+            </a:graphic>
+          </wp:anchor>
+        </w:drawing>
+      </w:r>
+      <w:r>
+        <w:rPr>
+          <w:color w:val="000000" w:themeColor="text1"/>
+          <w:sz w:val="28"/>
+          <w:szCs w:val="28"/>
+        </w:rPr>
+        <w:t xml:space="preserve">The player model will start at the centre of the screen and an enemy will be spawned in (created) </w:t>
       </w:r>
       <w:proofErr w:type="spellStart"/>
       <w:r>
@@ -181,13 +280,196 @@
       <w:pPr>
         <w:spacing w:line="240" w:lineRule="auto"/>
         <w:rPr>
-          <w:color w:val="000000" w:themeColor="text1"/>
-          <w:sz w:val="28"/>
-          <w:szCs w:val="28"/>
+          <w:b/>
+          <w:color w:val="000000" w:themeColor="text1"/>
+          <w:sz w:val="28"/>
+          <w:szCs w:val="28"/>
+          <w:u w:val="single"/>
+        </w:rPr>
+      </w:pPr>
+      <w:r>
+        <w:rPr>
+          <w:b/>
+          <w:color w:val="000000" w:themeColor="text1"/>
+          <w:sz w:val="28"/>
+          <w:szCs w:val="28"/>
+          <w:u w:val="single"/>
+        </w:rPr>
+        <w:t>Goals:</w:t>
+      </w:r>
+    </w:p>
+    <w:p>
+      <w:pPr>
+        <w:spacing w:line="240" w:lineRule="auto"/>
+        <w:rPr>
+          <w:color w:val="000000" w:themeColor="text1"/>
+          <w:sz w:val="28"/>
+          <w:szCs w:val="28"/>
+        </w:rPr>
+      </w:pPr>
+      <w:r>
+        <w:rPr>
+          <w:color w:val="000000" w:themeColor="text1"/>
+          <w:sz w:val="28"/>
+          <w:szCs w:val="28"/>
+        </w:rPr>
+        <w:t>The player’s goals are to earn as many rupees as they can and to survive as long as they can. He is stopping these monsters from attacking the nearby innocent village from being attacked. If he runs out of lives by being hit by the monsters he dies and the village is destroyed.</w:t>
+      </w:r>
+    </w:p>
+    <w:p>
+      <w:pPr>
+        <w:spacing w:line="240" w:lineRule="auto"/>
+        <w:rPr>
+          <w:b/>
+          <w:color w:val="000000" w:themeColor="text1"/>
+          <w:sz w:val="28"/>
+          <w:szCs w:val="28"/>
+          <w:u w:val="single"/>
+        </w:rPr>
+      </w:pPr>
+    </w:p>
+    <w:p>
+      <w:pPr>
+        <w:spacing w:line="240" w:lineRule="auto"/>
+        <w:rPr>
+          <w:b/>
+          <w:color w:val="000000" w:themeColor="text1"/>
+          <w:sz w:val="28"/>
+          <w:szCs w:val="28"/>
+          <w:u w:val="single"/>
+        </w:rPr>
+      </w:pPr>
+    </w:p>
+    <w:p>
+      <w:pPr>
+        <w:spacing w:line="240" w:lineRule="auto"/>
+        <w:rPr>
+          <w:b/>
+          <w:color w:val="000000" w:themeColor="text1"/>
+          <w:sz w:val="28"/>
+          <w:szCs w:val="28"/>
+          <w:u w:val="single"/>
         </w:rPr>
       </w:pPr>
       <w:bookmarkStart w:id="0" w:name="_GoBack"/>
       <w:bookmarkEnd w:id="0"/>
+      <w:r>
+        <w:rPr>
+          <w:b/>
+          <w:color w:val="000000" w:themeColor="text1"/>
+          <w:sz w:val="28"/>
+          <w:szCs w:val="28"/>
+          <w:u w:val="single"/>
+        </w:rPr>
+        <w:lastRenderedPageBreak/>
+        <w:t>Player:</w:t>
+      </w:r>
+    </w:p>
+    <w:p>
+      <w:pPr>
+        <w:spacing w:line="240" w:lineRule="auto"/>
+        <w:rPr>
+          <w:color w:val="000000" w:themeColor="text1"/>
+          <w:sz w:val="28"/>
+          <w:szCs w:val="28"/>
+        </w:rPr>
+      </w:pPr>
+      <w:r>
+        <w:rPr>
+          <w:color w:val="000000" w:themeColor="text1"/>
+          <w:sz w:val="28"/>
+          <w:szCs w:val="28"/>
+        </w:rPr>
+        <w:t>The player is moved using the W, A, S, D keys. He shoots arrows at the enemies to kill them. As the game continues the player will receive posts like extra health or damage boost.</w:t>
+      </w:r>
+      <w:r>
+        <w:rPr>
+          <w:color w:val="000000" w:themeColor="text1"/>
+          <w:sz w:val="28"/>
+          <w:szCs w:val="28"/>
+        </w:rPr>
+        <w:t xml:space="preserve"> If the player is hit (collides) with the </w:t>
+      </w:r>
+      <w:proofErr w:type="gramStart"/>
+      <w:r>
+        <w:rPr>
+          <w:color w:val="000000" w:themeColor="text1"/>
+          <w:sz w:val="28"/>
+          <w:szCs w:val="28"/>
+        </w:rPr>
+        <w:t>player ,</w:t>
+      </w:r>
+      <w:proofErr w:type="gramEnd"/>
+      <w:r>
+        <w:rPr>
+          <w:color w:val="000000" w:themeColor="text1"/>
+          <w:sz w:val="28"/>
+          <w:szCs w:val="28"/>
+        </w:rPr>
+        <w:t xml:space="preserve"> he loses health until he dies so moving around is key.</w:t>
+      </w:r>
+    </w:p>
+    <w:p>
+      <w:pPr>
+        <w:spacing w:line="240" w:lineRule="auto"/>
+        <w:rPr>
+          <w:b/>
+          <w:color w:val="000000" w:themeColor="text1"/>
+          <w:sz w:val="28"/>
+          <w:szCs w:val="28"/>
+          <w:u w:val="single"/>
+        </w:rPr>
+      </w:pPr>
+    </w:p>
+    <w:p>
+      <w:pPr>
+        <w:spacing w:line="240" w:lineRule="auto"/>
+        <w:rPr>
+          <w:b/>
+          <w:color w:val="000000" w:themeColor="text1"/>
+          <w:sz w:val="28"/>
+          <w:szCs w:val="28"/>
+          <w:u w:val="single"/>
+        </w:rPr>
+      </w:pPr>
+      <w:r>
+        <w:rPr>
+          <w:b/>
+          <w:color w:val="000000" w:themeColor="text1"/>
+          <w:sz w:val="28"/>
+          <w:szCs w:val="28"/>
+          <w:u w:val="single"/>
+        </w:rPr>
+        <w:t>Enemies:</w:t>
+      </w:r>
+    </w:p>
+    <w:p>
+      <w:pPr>
+        <w:spacing w:line="240" w:lineRule="auto"/>
+        <w:rPr>
+          <w:color w:val="000000" w:themeColor="text1"/>
+          <w:sz w:val="28"/>
+          <w:szCs w:val="28"/>
+        </w:rPr>
+      </w:pPr>
+    </w:p>
+    <w:p>
+      <w:pPr>
+        <w:spacing w:line="240" w:lineRule="auto"/>
+        <w:rPr>
+          <w:color w:val="000000" w:themeColor="text1"/>
+          <w:sz w:val="28"/>
+          <w:szCs w:val="28"/>
+        </w:rPr>
+      </w:pPr>
+      <w:r>
+        <w:rPr>
+          <w:color w:val="000000" w:themeColor="text1"/>
+          <w:sz w:val="28"/>
+          <w:szCs w:val="28"/>
+        </w:rPr>
+        <w:t xml:space="preserve"> </w:t>
+      </w:r>
     </w:p>
     <w:sectPr>
       <w:pgSz w:w="11906" w:h="16838"/>

</xml_diff>